<commit_message>
Re-exported lab assignments from Word to PDF
Added info on tooltips for group C. Links now work in all PDFs.
</commit_message>
<xml_diff>
--- a/Labs/Lab01/CS133JS_Lab01_Instructions-GroupC.docx
+++ b/Labs/Lab01/CS133JS_Lab01_Instructions-GroupC.docx
@@ -14,12 +14,8 @@
           <w:szCs w:val="22"/>
         </w:rPr>
         <w:sectPr>
-          <w:headerReference w:type="even" r:id="rId8"/>
-          <w:headerReference w:type="default" r:id="rId9"/>
-          <w:footerReference w:type="even" r:id="rId10"/>
-          <w:footerReference w:type="default" r:id="rId11"/>
-          <w:headerReference w:type="first" r:id="rId12"/>
-          <w:footerReference w:type="first" r:id="rId13"/>
+          <w:headerReference w:type="default" r:id="rId8"/>
+          <w:footerReference w:type="default" r:id="rId9"/>
           <w:pgSz w:w="12240" w:h="15840"/>
           <w:pgMar w:top="1440" w:right="1530" w:bottom="1440" w:left="1800" w:header="720" w:footer="720" w:gutter="0"/>
           <w:cols w:space="720"/>
@@ -369,7 +365,7 @@
         </w:rPr>
         <w:t xml:space="preserve">of </w:t>
       </w:r>
-      <w:hyperlink r:id="rId14" w:history="1">
+      <w:hyperlink r:id="rId10" w:history="1">
         <w:r>
           <w:rPr>
             <w:rStyle w:val="Hyperlink"/>
@@ -400,7 +396,7 @@
         </w:rPr>
         <w:t xml:space="preserve">—every example starting with the </w:t>
       </w:r>
-      <w:hyperlink r:id="rId15" w:anchor="try-it-yourself" w:history="1">
+      <w:hyperlink r:id="rId11" w:anchor="try-it-yourself" w:history="1">
         <w:r>
           <w:rPr>
             <w:rStyle w:val="Hyperlink"/>
@@ -420,7 +416,7 @@
         </w:rPr>
         <w:t xml:space="preserve"> section, up through the end of the section </w:t>
       </w:r>
-      <w:hyperlink r:id="rId16" w:anchor="variables" w:history="1">
+      <w:hyperlink r:id="rId12" w:anchor="variables" w:history="1">
         <w:r>
           <w:rPr>
             <w:rStyle w:val="Hyperlink"/>
@@ -578,7 +574,7 @@
                     <pic:cNvPicPr/>
                   </pic:nvPicPr>
                   <pic:blipFill>
-                    <a:blip r:embed="rId17"/>
+                    <a:blip r:embed="rId13"/>
                     <a:stretch>
                       <a:fillRect/>
                     </a:stretch>
@@ -809,11 +805,38 @@
     <w:p>
       <w:pPr>
         <w:rPr>
-          <w:sz w:val="28"/>
           <w:szCs w:val="28"/>
-          <w:u w:val="single"/>
-        </w:rPr>
-      </w:pPr>
+        </w:rPr>
+      </w:pPr>
+      <w:r>
+        <w:rPr>
+          <w:rFonts w:asciiTheme="majorHAnsi" w:eastAsia="Times New Roman" w:hAnsiTheme="majorHAnsi" w:cs="Arial"/>
+          <w:b/>
+          <w:color w:val="000000"/>
+        </w:rPr>
+        <w:t xml:space="preserve">Tip: </w:t>
+      </w:r>
+      <w:r>
+        <w:rPr>
+          <w:szCs w:val="28"/>
+        </w:rPr>
+        <w:t xml:space="preserve">if you are unfamiliar with “tool tips”, which are generated by the HTML title attribute, learn more in this </w:t>
+      </w:r>
+      <w:hyperlink r:id="rId14" w:history="1">
+        <w:r>
+          <w:rPr>
+            <w:rStyle w:val="Hyperlink"/>
+            <w:szCs w:val="28"/>
+          </w:rPr>
+          <w:t>W3Schools tutorial on the title attribute</w:t>
+        </w:r>
+      </w:hyperlink>
+      <w:r>
+        <w:rPr>
+          <w:szCs w:val="28"/>
+        </w:rPr>
+        <w:t>.</w:t>
+      </w:r>
     </w:p>
     <w:p>
       <w:pPr>
@@ -831,6 +854,8 @@
         </w:rPr>
         <w:br w:type="page"/>
       </w:r>
+      <w:bookmarkStart w:id="0" w:name="_GoBack"/>
+      <w:bookmarkEnd w:id="0"/>
     </w:p>
     <w:p>
       <w:pPr>
@@ -1293,37 +1318,15 @@
     <w:pPr>
       <w:pStyle w:val="Footer"/>
     </w:pPr>
-  </w:p>
-</w:ftr>
-</file>
-
-<file path=word/footer2.xml><?xml version="1.0" encoding="utf-8"?>
-<w:ftr xmlns:wpc="http://schemas.microsoft.com/office/word/2010/wordprocessingCanvas" xmlns:cx="http://schemas.microsoft.com/office/drawing/2014/chartex" xmlns:cx1="http://schemas.microsoft.com/office/drawing/2015/9/8/chartex" xmlns:cx2="http://schemas.microsoft.com/office/drawing/2015/10/21/chartex" xmlns:cx3="http://schemas.microsoft.com/office/drawing/2016/5/9/chartex" xmlns:cx4="http://schemas.microsoft.com/office/drawing/2016/5/10/chartex" xmlns:cx5="http://schemas.microsoft.com/office/drawing/2016/5/11/chartex" xmlns:cx6="http://schemas.microsoft.com/office/drawing/2016/5/12/chartex" xmlns:cx7="http://schemas.microsoft.com/office/drawing/2016/5/13/chartex" xmlns:cx8="http://schemas.microsoft.com/office/drawing/2016/5/14/chartex" xmlns:mc="http://schemas.openxmlformats.org/markup-compatibility/2006" xmlns:aink="http://schemas.microsoft.com/office/drawing/2016/ink" xmlns:am3d="http://schemas.microsoft.com/office/drawing/2017/model3d" xmlns:o="urn:schemas-microsoft-com:office:office" xmlns:r="http://schemas.openxmlformats.org/officeDocument/2006/relationships" xmlns:m="http://schemas.openxmlformats.org/officeDocument/2006/math" xmlns:v="urn:schemas-microsoft-com:vml" xmlns:wp14="http://schemas.microsoft.com/office/word/2010/wordprocessingDrawing" xmlns:wp="http://schemas.openxmlformats.org/drawingml/2006/wordprocessingDrawing" xmlns:w10="urn:schemas-microsoft-com:office:word" xmlns:w="http://schemas.openxmlformats.org/wordprocessingml/2006/main" xmlns:w14="http://schemas.microsoft.com/office/word/2010/wordml" xmlns:w15="http://schemas.microsoft.com/office/word/2012/wordml" xmlns:w16cid="http://schemas.microsoft.com/office/word/2016/wordml/cid" xmlns:w16se="http://schemas.microsoft.com/office/word/2015/wordml/symex" xmlns:wpg="http://schemas.microsoft.com/office/word/2010/wordprocessingGroup" xmlns:wpi="http://schemas.microsoft.com/office/word/2010/wordprocessingInk" xmlns:wne="http://schemas.microsoft.com/office/word/2006/wordml" xmlns:wps="http://schemas.microsoft.com/office/word/2010/wordprocessingShape" mc:Ignorable="w14 w15 w16se w16cid wp14">
-  <w:p>
-    <w:pPr>
-      <w:pStyle w:val="Footer"/>
-    </w:pPr>
     <w:r>
-      <w:t xml:space="preserve">Written by Brian Bird, Lane Community College, spring 2017, revised spring </w:t>
-    </w:r>
-    <w:r>
-      <w:t>202</w:t>
+      <w:t>Written by Brian Bird, Lane Community College, spring 2017, revised spring 202</w:t>
     </w:r>
     <w:r>
       <w:t>2</w:t>
     </w:r>
-    <w:bookmarkStart w:id="0" w:name="_GoBack"/>
-    <w:bookmarkEnd w:id="0"/>
-  </w:p>
-</w:ftr>
-</file>
-
-<file path=word/footer3.xml><?xml version="1.0" encoding="utf-8"?>
-<w:ftr xmlns:wpc="http://schemas.microsoft.com/office/word/2010/wordprocessingCanvas" xmlns:cx="http://schemas.microsoft.com/office/drawing/2014/chartex" xmlns:cx1="http://schemas.microsoft.com/office/drawing/2015/9/8/chartex" xmlns:cx2="http://schemas.microsoft.com/office/drawing/2015/10/21/chartex" xmlns:cx3="http://schemas.microsoft.com/office/drawing/2016/5/9/chartex" xmlns:cx4="http://schemas.microsoft.com/office/drawing/2016/5/10/chartex" xmlns:cx5="http://schemas.microsoft.com/office/drawing/2016/5/11/chartex" xmlns:cx6="http://schemas.microsoft.com/office/drawing/2016/5/12/chartex" xmlns:cx7="http://schemas.microsoft.com/office/drawing/2016/5/13/chartex" xmlns:cx8="http://schemas.microsoft.com/office/drawing/2016/5/14/chartex" xmlns:mc="http://schemas.openxmlformats.org/markup-compatibility/2006" xmlns:aink="http://schemas.microsoft.com/office/drawing/2016/ink" xmlns:am3d="http://schemas.microsoft.com/office/drawing/2017/model3d" xmlns:o="urn:schemas-microsoft-com:office:office" xmlns:r="http://schemas.openxmlformats.org/officeDocument/2006/relationships" xmlns:m="http://schemas.openxmlformats.org/officeDocument/2006/math" xmlns:v="urn:schemas-microsoft-com:vml" xmlns:wp14="http://schemas.microsoft.com/office/word/2010/wordprocessingDrawing" xmlns:wp="http://schemas.openxmlformats.org/drawingml/2006/wordprocessingDrawing" xmlns:w10="urn:schemas-microsoft-com:office:word" xmlns:w="http://schemas.openxmlformats.org/wordprocessingml/2006/main" xmlns:w14="http://schemas.microsoft.com/office/word/2010/wordml" xmlns:w15="http://schemas.microsoft.com/office/word/2012/wordml" xmlns:w16cid="http://schemas.microsoft.com/office/word/2016/wordml/cid" xmlns:w16se="http://schemas.microsoft.com/office/word/2015/wordml/symex" xmlns:wpg="http://schemas.microsoft.com/office/word/2010/wordprocessingGroup" xmlns:wpi="http://schemas.microsoft.com/office/word/2010/wordprocessingInk" xmlns:wne="http://schemas.microsoft.com/office/word/2006/wordml" xmlns:wps="http://schemas.microsoft.com/office/word/2010/wordprocessingShape" mc:Ignorable="w14 w15 w16se w16cid wp14">
-  <w:p>
-    <w:pPr>
-      <w:pStyle w:val="Footer"/>
-    </w:pPr>
+    <w:r>
+      <w:t>.</w:t>
+    </w:r>
   </w:p>
 </w:ftr>
 </file>
@@ -1348,16 +1351,6 @@
 </file>
 
 <file path=word/header1.xml><?xml version="1.0" encoding="utf-8"?>
-<w:hdr xmlns:wpc="http://schemas.microsoft.com/office/word/2010/wordprocessingCanvas" xmlns:cx="http://schemas.microsoft.com/office/drawing/2014/chartex" xmlns:cx1="http://schemas.microsoft.com/office/drawing/2015/9/8/chartex" xmlns:cx2="http://schemas.microsoft.com/office/drawing/2015/10/21/chartex" xmlns:cx3="http://schemas.microsoft.com/office/drawing/2016/5/9/chartex" xmlns:cx4="http://schemas.microsoft.com/office/drawing/2016/5/10/chartex" xmlns:cx5="http://schemas.microsoft.com/office/drawing/2016/5/11/chartex" xmlns:cx6="http://schemas.microsoft.com/office/drawing/2016/5/12/chartex" xmlns:cx7="http://schemas.microsoft.com/office/drawing/2016/5/13/chartex" xmlns:cx8="http://schemas.microsoft.com/office/drawing/2016/5/14/chartex" xmlns:mc="http://schemas.openxmlformats.org/markup-compatibility/2006" xmlns:aink="http://schemas.microsoft.com/office/drawing/2016/ink" xmlns:am3d="http://schemas.microsoft.com/office/drawing/2017/model3d" xmlns:o="urn:schemas-microsoft-com:office:office" xmlns:r="http://schemas.openxmlformats.org/officeDocument/2006/relationships" xmlns:m="http://schemas.openxmlformats.org/officeDocument/2006/math" xmlns:v="urn:schemas-microsoft-com:vml" xmlns:wp14="http://schemas.microsoft.com/office/word/2010/wordprocessingDrawing" xmlns:wp="http://schemas.openxmlformats.org/drawingml/2006/wordprocessingDrawing" xmlns:w10="urn:schemas-microsoft-com:office:word" xmlns:w="http://schemas.openxmlformats.org/wordprocessingml/2006/main" xmlns:w14="http://schemas.microsoft.com/office/word/2010/wordml" xmlns:w15="http://schemas.microsoft.com/office/word/2012/wordml" xmlns:w16cid="http://schemas.microsoft.com/office/word/2016/wordml/cid" xmlns:w16se="http://schemas.microsoft.com/office/word/2015/wordml/symex" xmlns:wpg="http://schemas.microsoft.com/office/word/2010/wordprocessingGroup" xmlns:wpi="http://schemas.microsoft.com/office/word/2010/wordprocessingInk" xmlns:wne="http://schemas.microsoft.com/office/word/2006/wordml" xmlns:wps="http://schemas.microsoft.com/office/word/2010/wordprocessingShape" mc:Ignorable="w14 w15 w16se w16cid wp14">
-  <w:p>
-    <w:pPr>
-      <w:pStyle w:val="Header"/>
-    </w:pPr>
-  </w:p>
-</w:hdr>
-</file>
-
-<file path=word/header2.xml><?xml version="1.0" encoding="utf-8"?>
 <w:hdr xmlns:wpc="http://schemas.microsoft.com/office/word/2010/wordprocessingCanvas" xmlns:cx="http://schemas.microsoft.com/office/drawing/2014/chartex" xmlns:cx1="http://schemas.microsoft.com/office/drawing/2015/9/8/chartex" xmlns:cx2="http://schemas.microsoft.com/office/drawing/2015/10/21/chartex" xmlns:cx3="http://schemas.microsoft.com/office/drawing/2016/5/9/chartex" xmlns:cx4="http://schemas.microsoft.com/office/drawing/2016/5/10/chartex" xmlns:cx5="http://schemas.microsoft.com/office/drawing/2016/5/11/chartex" xmlns:cx6="http://schemas.microsoft.com/office/drawing/2016/5/12/chartex" xmlns:cx7="http://schemas.microsoft.com/office/drawing/2016/5/13/chartex" xmlns:cx8="http://schemas.microsoft.com/office/drawing/2016/5/14/chartex" xmlns:mc="http://schemas.openxmlformats.org/markup-compatibility/2006" xmlns:aink="http://schemas.microsoft.com/office/drawing/2016/ink" xmlns:am3d="http://schemas.microsoft.com/office/drawing/2017/model3d" xmlns:o="urn:schemas-microsoft-com:office:office" xmlns:r="http://schemas.openxmlformats.org/officeDocument/2006/relationships" xmlns:m="http://schemas.openxmlformats.org/officeDocument/2006/math" xmlns:v="urn:schemas-microsoft-com:vml" xmlns:wp14="http://schemas.microsoft.com/office/word/2010/wordprocessingDrawing" xmlns:wp="http://schemas.openxmlformats.org/drawingml/2006/wordprocessingDrawing" xmlns:w10="urn:schemas-microsoft-com:office:word" xmlns:w="http://schemas.openxmlformats.org/wordprocessingml/2006/main" xmlns:w14="http://schemas.microsoft.com/office/word/2010/wordml" xmlns:w15="http://schemas.microsoft.com/office/word/2012/wordml" xmlns:w16cid="http://schemas.microsoft.com/office/word/2016/wordml/cid" xmlns:w16se="http://schemas.microsoft.com/office/word/2015/wordml/symex" xmlns:wpg="http://schemas.microsoft.com/office/word/2010/wordprocessingGroup" xmlns:wpi="http://schemas.microsoft.com/office/word/2010/wordprocessingInk" xmlns:wne="http://schemas.microsoft.com/office/word/2006/wordml" xmlns:wps="http://schemas.microsoft.com/office/word/2010/wordprocessingShape" mc:Ignorable="w14 w15 w16se w16cid wp14">
   <w:p>
     <w:pPr>
@@ -1441,16 +1434,6 @@
         <w:sz w:val="28"/>
         <w:szCs w:val="28"/>
       </w:rPr>
-    </w:pPr>
-  </w:p>
-</w:hdr>
-</file>
-
-<file path=word/header3.xml><?xml version="1.0" encoding="utf-8"?>
-<w:hdr xmlns:wpc="http://schemas.microsoft.com/office/word/2010/wordprocessingCanvas" xmlns:cx="http://schemas.microsoft.com/office/drawing/2014/chartex" xmlns:cx1="http://schemas.microsoft.com/office/drawing/2015/9/8/chartex" xmlns:cx2="http://schemas.microsoft.com/office/drawing/2015/10/21/chartex" xmlns:cx3="http://schemas.microsoft.com/office/drawing/2016/5/9/chartex" xmlns:cx4="http://schemas.microsoft.com/office/drawing/2016/5/10/chartex" xmlns:cx5="http://schemas.microsoft.com/office/drawing/2016/5/11/chartex" xmlns:cx6="http://schemas.microsoft.com/office/drawing/2016/5/12/chartex" xmlns:cx7="http://schemas.microsoft.com/office/drawing/2016/5/13/chartex" xmlns:cx8="http://schemas.microsoft.com/office/drawing/2016/5/14/chartex" xmlns:mc="http://schemas.openxmlformats.org/markup-compatibility/2006" xmlns:aink="http://schemas.microsoft.com/office/drawing/2016/ink" xmlns:am3d="http://schemas.microsoft.com/office/drawing/2017/model3d" xmlns:o="urn:schemas-microsoft-com:office:office" xmlns:r="http://schemas.openxmlformats.org/officeDocument/2006/relationships" xmlns:m="http://schemas.openxmlformats.org/officeDocument/2006/math" xmlns:v="urn:schemas-microsoft-com:vml" xmlns:wp14="http://schemas.microsoft.com/office/word/2010/wordprocessingDrawing" xmlns:wp="http://schemas.openxmlformats.org/drawingml/2006/wordprocessingDrawing" xmlns:w10="urn:schemas-microsoft-com:office:word" xmlns:w="http://schemas.openxmlformats.org/wordprocessingml/2006/main" xmlns:w14="http://schemas.microsoft.com/office/word/2010/wordml" xmlns:w15="http://schemas.microsoft.com/office/word/2012/wordml" xmlns:w16cid="http://schemas.microsoft.com/office/word/2016/wordml/cid" xmlns:w16se="http://schemas.microsoft.com/office/word/2015/wordml/symex" xmlns:wpg="http://schemas.microsoft.com/office/word/2010/wordprocessingGroup" xmlns:wpi="http://schemas.microsoft.com/office/word/2010/wordprocessingInk" xmlns:wne="http://schemas.microsoft.com/office/word/2006/wordml" xmlns:wps="http://schemas.microsoft.com/office/word/2010/wordprocessingShape" mc:Ignorable="w14 w15 w16se w16cid wp14">
-  <w:p>
-    <w:pPr>
-      <w:pStyle w:val="Header"/>
     </w:pPr>
   </w:p>
 </w:hdr>
@@ -3200,6 +3183,16 @@
       <w:u w:val="single"/>
     </w:rPr>
   </w:style>
+  <w:style w:type="character" w:styleId="UnresolvedMention">
+    <w:name w:val="Unresolved Mention"/>
+    <w:basedOn w:val="DefaultParagraphFont"/>
+    <w:uiPriority w:val="99"/>
+    <w:rsid w:val="00F12F56"/>
+    <w:rPr>
+      <w:color w:val="605E5C"/>
+      <w:shd w:val="clear" w:color="auto" w:fill="E1DFDD"/>
+    </w:rPr>
+  </w:style>
 </w:styles>
 </file>
 
@@ -3526,7 +3519,7 @@
 </file>
 
 <file path=customXml/itemProps1.xml><?xml version="1.0" encoding="utf-8"?>
-<ds:datastoreItem xmlns:ds="http://schemas.openxmlformats.org/officeDocument/2006/customXml" ds:itemID="{722E45B1-028C-9840-904F-10EA3AA72C77}">
+<ds:datastoreItem xmlns:ds="http://schemas.openxmlformats.org/officeDocument/2006/customXml" ds:itemID="{6C987924-18A6-5A45-BAD1-9D4129ED314B}">
   <ds:schemaRefs>
     <ds:schemaRef ds:uri="http://schemas.openxmlformats.org/officeDocument/2006/bibliography"/>
   </ds:schemaRefs>

</xml_diff>